<commit_message>
added to task report
</commit_message>
<xml_diff>
--- a/files/task_report.docx
+++ b/files/task_report.docx
@@ -5,7 +5,6 @@
     <w:p>
       <w:pPr>
         <w:rPr>
-          <w:rFonts w:hint="cs"/>
           <w:rtl/>
         </w:rPr>
       </w:pPr>
@@ -333,7 +332,6 @@
     <w:p>
       <w:pPr>
         <w:rPr>
-          <w:rFonts w:hint="cs"/>
           <w:rtl/>
         </w:rPr>
       </w:pPr>
@@ -554,7 +552,6 @@
     <w:p>
       <w:pPr>
         <w:rPr>
-          <w:rFonts w:hint="cs"/>
           <w:rtl/>
         </w:rPr>
       </w:pPr>
@@ -700,7 +697,6 @@
     <w:p>
       <w:pPr>
         <w:rPr>
-          <w:rFonts w:hint="cs"/>
           <w:rtl/>
         </w:rPr>
       </w:pPr>
@@ -740,7 +736,6 @@
     <w:p>
       <w:pPr>
         <w:rPr>
-          <w:rFonts w:hint="cs"/>
           <w:rtl/>
         </w:rPr>
       </w:pPr>
@@ -805,7 +800,7 @@
     <w:p>
       <w:pPr>
         <w:rPr>
-          <w:rFonts w:ascii="Roboto" w:hAnsi="Roboto" w:hint="cs"/>
+          <w:rFonts w:ascii="Roboto" w:hAnsi="Roboto"/>
           <w:color w:val="111111"/>
           <w:shd w:val="clear" w:color="auto" w:fill="FFFFFF"/>
           <w:rtl/>
@@ -900,7 +895,6 @@
     <w:p>
       <w:pPr>
         <w:rPr>
-          <w:rFonts w:hint="cs"/>
           <w:b/>
           <w:bCs/>
           <w:rtl/>
@@ -1016,6 +1010,207 @@
     <w:p>
       <w:pPr>
         <w:rPr>
+          <w:u w:val="single"/>
+          <w:rtl/>
+        </w:rPr>
+      </w:pPr>
+      <w:r>
+        <w:rPr>
+          <w:rFonts w:hint="cs"/>
+          <w:u w:val="single"/>
+          <w:rtl/>
+        </w:rPr>
+        <w:t xml:space="preserve"> </w:t>
+      </w:r>
+      <w:r>
+        <w:rPr>
+          <w:rFonts w:hint="cs"/>
+          <w:u w:val="single"/>
+        </w:rPr>
+        <w:t>RTL</w:t>
+      </w:r>
+      <w:r>
+        <w:rPr>
+          <w:u w:val="single"/>
+        </w:rPr>
+        <w:t xml:space="preserve"> -SDR</w:t>
+      </w:r>
+      <w:r>
+        <w:rPr>
+          <w:u w:val="single"/>
+          <w:rtl/>
+        </w:rPr>
+        <w:br/>
+      </w:r>
+    </w:p>
+    <w:p>
+      <w:pPr>
+        <w:rPr>
+          <w:rFonts w:hint="cs"/>
+        </w:rPr>
+      </w:pPr>
+      <w:r>
+        <w:rPr>
+          <w:rFonts w:hint="cs"/>
+        </w:rPr>
+        <w:t xml:space="preserve">RTL </w:t>
+      </w:r>
+      <w:r>
+        <w:rPr>
+          <w:rFonts w:hint="cs"/>
+          <w:rtl/>
+        </w:rPr>
+        <w:t xml:space="preserve"> הוא </w:t>
+      </w:r>
+      <w:r>
+        <w:rPr>
+          <w:rFonts w:hint="cs"/>
+          <w:rtl/>
+        </w:rPr>
+        <w:t>בעצם קיצור ל</w:t>
+      </w:r>
+      <w:r>
+        <w:rPr>
+          <w:rFonts w:hint="cs"/>
+        </w:rPr>
+        <w:t xml:space="preserve">  RT</w:t>
+      </w:r>
+      <w:r>
+        <w:t xml:space="preserve">L2832U </w:t>
+      </w:r>
+      <w:r>
+        <w:rPr>
+          <w:rFonts w:hint="cs"/>
+          <w:rtl/>
+        </w:rPr>
+        <w:t xml:space="preserve"> אנו נשתמש ב </w:t>
+      </w:r>
+      <w:proofErr w:type="spellStart"/>
+      <w:r>
+        <w:t>reciver</w:t>
+      </w:r>
+      <w:proofErr w:type="spellEnd"/>
+      <w:r>
+        <w:rPr>
+          <w:rFonts w:hint="cs"/>
+          <w:rtl/>
+        </w:rPr>
+        <w:t xml:space="preserve"> </w:t>
+      </w:r>
+      <w:r>
+        <w:rPr>
+          <w:rFonts w:hint="cs"/>
+        </w:rPr>
+        <w:t>RTL</w:t>
+      </w:r>
+      <w:r>
+        <w:t>-</w:t>
+      </w:r>
+      <w:r>
+        <w:rPr>
+          <w:rFonts w:hint="cs"/>
+        </w:rPr>
+        <w:t>SDR</w:t>
+      </w:r>
+      <w:r>
+        <w:rPr>
+          <w:rFonts w:hint="cs"/>
+          <w:rtl/>
+        </w:rPr>
+        <w:t xml:space="preserve"> כסורק של גלי רדיו על מנת לקבל סיגנלים באזורנו.</w:t>
+      </w:r>
+      <w:r>
+        <w:rPr>
+          <w:rtl/>
+        </w:rPr>
+        <w:br/>
+      </w:r>
+    </w:p>
+    <w:p>
+      <w:pPr>
+        <w:rPr>
+          <w:rtl/>
+        </w:rPr>
+      </w:pPr>
+    </w:p>
+    <w:p>
+      <w:pPr>
+        <w:rPr>
+          <w:rtl/>
+        </w:rPr>
+      </w:pPr>
+    </w:p>
+    <w:p>
+      <w:pPr>
+        <w:rPr>
+          <w:rtl/>
+        </w:rPr>
+      </w:pPr>
+    </w:p>
+    <w:p>
+      <w:pPr>
+        <w:rPr>
+          <w:rFonts w:hint="cs"/>
+          <w:u w:val="single"/>
+          <w:rtl/>
+        </w:rPr>
+      </w:pPr>
+      <w:r>
+        <w:rPr>
+          <w:rFonts w:hint="cs"/>
+          <w:u w:val="single"/>
+          <w:rtl/>
+        </w:rPr>
+        <w:t>אופן המתקפה</w:t>
+      </w:r>
+    </w:p>
+    <w:p>
+      <w:pPr>
+        <w:rPr>
+          <w:rFonts w:hint="cs"/>
+          <w:rtl/>
+        </w:rPr>
+      </w:pPr>
+      <w:r>
+        <w:rPr>
+          <w:rFonts w:hint="cs"/>
+          <w:rtl/>
+        </w:rPr>
+        <w:t xml:space="preserve">לכל </w:t>
+      </w:r>
+      <w:r>
+        <w:rPr>
+          <w:rFonts w:hint="cs"/>
+        </w:rPr>
+        <w:t>BTS</w:t>
+      </w:r>
+      <w:r>
+        <w:rPr>
+          <w:rFonts w:hint="cs"/>
+          <w:rtl/>
+        </w:rPr>
+        <w:t xml:space="preserve"> יש </w:t>
+      </w:r>
+      <w:r>
+        <w:t>cell identity (Cell ID)</w:t>
+      </w:r>
+      <w:r>
+        <w:rPr>
+          <w:rFonts w:hint="cs"/>
+          <w:rtl/>
+        </w:rPr>
+        <w:t xml:space="preserve"> ייחודי המאפשר לזהות אותו.</w:t>
+      </w:r>
+      <w:r>
+        <w:rPr>
+          <w:rtl/>
+        </w:rPr>
+        <w:br/>
+      </w:r>
+    </w:p>
+    <w:p>
+      <w:pPr>
+        <w:rPr>
           <w:rtl/>
         </w:rPr>
       </w:pPr>
@@ -1171,19 +1366,7 @@
           <w:rPr>
             <w:rStyle w:val="Hyperlink"/>
           </w:rPr>
-          <w:t>Wh</w:t>
-        </w:r>
-        <w:r>
-          <w:rPr>
-            <w:rStyle w:val="Hyperlink"/>
-          </w:rPr>
-          <w:t>a</w:t>
-        </w:r>
-        <w:r>
-          <w:rPr>
-            <w:rStyle w:val="Hyperlink"/>
-          </w:rPr>
-          <w:t>t is GSM? (tutorialspoint.com)</w:t>
+          <w:t>What is GSM? (tutorialspoint.com)</w:t>
         </w:r>
       </w:hyperlink>
       <w:r>
@@ -1239,7 +1422,6 @@
     <w:p>
       <w:pPr>
         <w:rPr>
-          <w:rFonts w:hint="cs"/>
           <w:rtl/>
         </w:rPr>
       </w:pPr>
@@ -1259,8 +1441,75 @@
         <w:t xml:space="preserve"> -הסבר מפורט על כל המרכיבים </w:t>
       </w:r>
     </w:p>
+    <w:p>
+      <w:hyperlink r:id="rId10" w:history="1">
+        <w:r>
+          <w:rPr>
+            <w:rStyle w:val="Hyperlink"/>
+          </w:rPr>
+          <w:t>GSM: Sniffing SMS traffic - The poetry of (in)security (ckn.io)</w:t>
+        </w:r>
+      </w:hyperlink>
+      <w:r>
+        <w:rPr>
+          <w:rFonts w:hint="cs"/>
+          <w:rtl/>
+        </w:rPr>
+        <w:t xml:space="preserve"> </w:t>
+      </w:r>
+      <w:r>
+        <w:rPr>
+          <w:rtl/>
+        </w:rPr>
+        <w:t>–</w:t>
+      </w:r>
+      <w:r>
+        <w:rPr>
+          <w:rFonts w:hint="cs"/>
+          <w:rtl/>
+        </w:rPr>
+        <w:t xml:space="preserve"> פקודת </w:t>
+      </w:r>
+      <w:hyperlink r:id="rId11" w:tgtFrame="_blank" w:history="1">
+        <w:r>
+          <w:rPr>
+            <w:rStyle w:val="Hyperlink"/>
+            <w:b/>
+            <w:bCs/>
+          </w:rPr>
+          <w:t>gr-</w:t>
+        </w:r>
+        <w:proofErr w:type="spellStart"/>
+        <w:r>
+          <w:rPr>
+            <w:rStyle w:val="Hyperlink"/>
+            <w:b/>
+            <w:bCs/>
+          </w:rPr>
+          <w:t>gsm</w:t>
+        </w:r>
+        <w:proofErr w:type="spellEnd"/>
+      </w:hyperlink>
+      <w:r>
+        <w:t> </w:t>
+      </w:r>
+      <w:r>
+        <w:rPr>
+          <w:rFonts w:hint="cs"/>
+          <w:rtl/>
+        </w:rPr>
+        <w:t xml:space="preserve"> מפורטת .</w:t>
+      </w:r>
+    </w:p>
+    <w:p>
+      <w:pPr>
+        <w:rPr>
+          <w:rtl/>
+        </w:rPr>
+      </w:pPr>
+    </w:p>
     <w:sectPr>
-      <w:footerReference w:type="default" r:id="rId10"/>
+      <w:footerReference w:type="default" r:id="rId12"/>
       <w:pgSz w:w="11906" w:h="16838"/>
       <w:pgMar w:top="1440" w:right="1800" w:bottom="1440" w:left="1800" w:header="708" w:footer="708" w:gutter="0"/>
       <w:cols w:space="708"/>
@@ -1503,6 +1752,7 @@
     <w:lsdException w:name="HTML Sample" w:semiHidden="1" w:unhideWhenUsed="1"/>
     <w:lsdException w:name="HTML Typewriter" w:semiHidden="1" w:unhideWhenUsed="1"/>
     <w:lsdException w:name="HTML Variable" w:semiHidden="1" w:unhideWhenUsed="1"/>
+    <w:lsdException w:name="Normal Table" w:semiHidden="1" w:unhideWhenUsed="1"/>
     <w:lsdException w:name="annotation subject" w:semiHidden="1" w:unhideWhenUsed="1"/>
     <w:lsdException w:name="No List" w:semiHidden="1" w:unhideWhenUsed="1"/>
     <w:lsdException w:name="Outline List 1" w:semiHidden="1" w:unhideWhenUsed="1"/>
@@ -1549,8 +1799,10 @@
     <w:lsdException w:name="Table Subtle 2" w:semiHidden="1" w:unhideWhenUsed="1"/>
     <w:lsdException w:name="Table Web 1" w:semiHidden="1" w:unhideWhenUsed="1"/>
     <w:lsdException w:name="Table Web 2" w:semiHidden="1" w:unhideWhenUsed="1"/>
+    <w:lsdException w:name="Table Web 3" w:semiHidden="1" w:unhideWhenUsed="1"/>
     <w:lsdException w:name="Balloon Text" w:semiHidden="1" w:unhideWhenUsed="1"/>
     <w:lsdException w:name="Table Grid" w:uiPriority="39"/>
+    <w:lsdException w:name="Table Theme" w:semiHidden="1" w:unhideWhenUsed="1"/>
     <w:lsdException w:name="Placeholder Text" w:semiHidden="1"/>
     <w:lsdException w:name="No Spacing" w:uiPriority="1" w:qFormat="1"/>
     <w:lsdException w:name="Light Shading" w:uiPriority="60"/>
@@ -1782,6 +2034,7 @@
   <w:style w:type="character" w:default="1" w:styleId="DefaultParagraphFont">
     <w:name w:val="Default Paragraph Font"/>
     <w:uiPriority w:val="1"/>
+    <w:semiHidden/>
     <w:unhideWhenUsed/>
   </w:style>
   <w:style w:type="table" w:default="1" w:styleId="TableNormal">

</xml_diff>